<commit_message>
se soluciono el problema de la direccion en los escritos
</commit_message>
<xml_diff>
--- a/datos/formularios/(Beneficios)_NUEVO_CONVENIO_DE_HONORARIOS_Numerado.docx
+++ b/datos/formularios/(Beneficios)_NUEVO_CONVENIO_DE_HONORARIOS_Numerado.docx
@@ -178,7 +178,37 @@
           <w:sz w:val="28"/>
           <w:szCs w:val="28"/>
         </w:rPr>
-        <w:t>{{dirección}}</w:t>
+        <w:t>{{</w:t>
+      </w:r>
+      <w:proofErr w:type="spellStart"/>
+      <w:r>
+        <w:rPr>
+          <w:sz w:val="28"/>
+          <w:szCs w:val="28"/>
+        </w:rPr>
+        <w:t>direcci</w:t>
+      </w:r>
+      <w:r>
+        <w:rPr>
+          <w:sz w:val="28"/>
+          <w:szCs w:val="28"/>
+        </w:rPr>
+        <w:t>o</w:t>
+      </w:r>
+      <w:r>
+        <w:rPr>
+          <w:sz w:val="28"/>
+          <w:szCs w:val="28"/>
+        </w:rPr>
+        <w:t>n</w:t>
+      </w:r>
+      <w:proofErr w:type="spellEnd"/>
+      <w:r>
+        <w:rPr>
+          <w:sz w:val="28"/>
+          <w:szCs w:val="28"/>
+        </w:rPr>
+        <w:t>}}</w:t>
       </w:r>
       <w:r>
         <w:rPr>

</xml_diff>

<commit_message>
se corrigio un problema con el convenio
</commit_message>
<xml_diff>
--- a/datos/formularios/(Beneficios)_NUEVO_CONVENIO_DE_HONORARIOS_Numerado.docx
+++ b/datos/formularios/(Beneficios)_NUEVO_CONVENIO_DE_HONORARIOS_Numerado.docx
@@ -93,23 +93,59 @@
           <w:szCs w:val="28"/>
           <w:lang w:val="es-ES_tradnl"/>
         </w:rPr>
-        <w:t xml:space="preserve">{{numero_dni}} </w:t>
-      </w:r>
+        <w:t>{{</w:t>
+      </w:r>
+      <w:proofErr w:type="spellStart"/>
       <w:r>
         <w:rPr>
           <w:sz w:val="28"/>
           <w:szCs w:val="28"/>
           <w:lang w:val="es-ES_tradnl"/>
         </w:rPr>
-        <w:t xml:space="preserve">DNI </w:t>
-      </w:r>
+        <w:t>nombre_completo</w:t>
+      </w:r>
+      <w:proofErr w:type="spellEnd"/>
       <w:r>
         <w:rPr>
           <w:sz w:val="28"/>
           <w:szCs w:val="28"/>
           <w:lang w:val="es-ES_tradnl"/>
         </w:rPr>
-        <w:t>{{numero_dni}}</w:t>
+        <w:t xml:space="preserve">}} </w:t>
+      </w:r>
+      <w:r>
+        <w:rPr>
+          <w:sz w:val="28"/>
+          <w:szCs w:val="28"/>
+          <w:lang w:val="es-ES_tradnl"/>
+        </w:rPr>
+        <w:t xml:space="preserve">DNI </w:t>
+      </w:r>
+      <w:r>
+        <w:rPr>
+          <w:sz w:val="28"/>
+          <w:szCs w:val="28"/>
+          <w:lang w:val="es-ES_tradnl"/>
+        </w:rPr>
+        <w:t>{{</w:t>
+      </w:r>
+      <w:proofErr w:type="spellStart"/>
+      <w:r>
+        <w:rPr>
+          <w:sz w:val="28"/>
+          <w:szCs w:val="28"/>
+          <w:lang w:val="es-ES_tradnl"/>
+        </w:rPr>
+        <w:t>numero_dni</w:t>
+      </w:r>
+      <w:proofErr w:type="spellEnd"/>
+      <w:r>
+        <w:rPr>
+          <w:sz w:val="28"/>
+          <w:szCs w:val="28"/>
+          <w:lang w:val="es-ES_tradnl"/>
+        </w:rPr>
+        <w:t>}}</w:t>
       </w:r>
       <w:r>
         <w:rPr>
@@ -3263,21 +3299,7 @@
       <w:rPr>
         <w:lang w:val="es-AR"/>
       </w:rPr>
-      <w:t xml:space="preserve">Contrato </w:t>
-    </w:r>
-    <w:proofErr w:type="spellStart"/>
-    <w:r>
-      <w:rPr>
-        <w:lang w:val="es-AR"/>
-      </w:rPr>
-      <w:t>Nro</w:t>
-    </w:r>
-    <w:proofErr w:type="spellEnd"/>
-    <w:r>
-      <w:rPr>
-        <w:lang w:val="es-AR"/>
-      </w:rPr>
-      <w:t>:…………….</w:t>
+      <w:t>Contrato Nro:…………….</w:t>
     </w:r>
   </w:p>
 </w:ftr>
@@ -3332,11 +3354,54 @@
     <w:lsdException w:name="Emphasis" w:qFormat="1"/>
     <w:lsdException w:name="HTML Top of Form" w:semiHidden="1" w:uiPriority="99" w:unhideWhenUsed="1"/>
     <w:lsdException w:name="HTML Bottom of Form" w:semiHidden="1" w:uiPriority="99" w:unhideWhenUsed="1"/>
-    <w:lsdException w:name="Normal Table" w:semiHidden="1"/>
+    <w:lsdException w:name="Normal Table" w:semiHidden="1" w:unhideWhenUsed="1"/>
     <w:lsdException w:name="No List" w:semiHidden="1" w:uiPriority="99" w:unhideWhenUsed="1"/>
     <w:lsdException w:name="Outline List 1" w:semiHidden="1" w:uiPriority="99" w:unhideWhenUsed="1"/>
     <w:lsdException w:name="Outline List 2" w:semiHidden="1" w:uiPriority="99" w:unhideWhenUsed="1"/>
     <w:lsdException w:name="Outline List 3" w:semiHidden="1" w:uiPriority="99" w:unhideWhenUsed="1"/>
+    <w:lsdException w:name="Table Simple 1" w:semiHidden="1" w:unhideWhenUsed="1"/>
+    <w:lsdException w:name="Table Simple 2" w:semiHidden="1" w:unhideWhenUsed="1"/>
+    <w:lsdException w:name="Table Simple 3" w:semiHidden="1" w:unhideWhenUsed="1"/>
+    <w:lsdException w:name="Table Classic 1" w:semiHidden="1" w:unhideWhenUsed="1"/>
+    <w:lsdException w:name="Table Classic 2" w:semiHidden="1" w:unhideWhenUsed="1"/>
+    <w:lsdException w:name="Table Classic 3" w:semiHidden="1" w:unhideWhenUsed="1"/>
+    <w:lsdException w:name="Table Classic 4" w:semiHidden="1" w:unhideWhenUsed="1"/>
+    <w:lsdException w:name="Table Colorful 1" w:semiHidden="1" w:unhideWhenUsed="1"/>
+    <w:lsdException w:name="Table Colorful 2" w:semiHidden="1" w:unhideWhenUsed="1"/>
+    <w:lsdException w:name="Table Colorful 3" w:semiHidden="1" w:unhideWhenUsed="1"/>
+    <w:lsdException w:name="Table Columns 1" w:semiHidden="1" w:unhideWhenUsed="1"/>
+    <w:lsdException w:name="Table Columns 2" w:semiHidden="1" w:unhideWhenUsed="1"/>
+    <w:lsdException w:name="Table Columns 3" w:semiHidden="1" w:unhideWhenUsed="1"/>
+    <w:lsdException w:name="Table Columns 4" w:semiHidden="1" w:unhideWhenUsed="1"/>
+    <w:lsdException w:name="Table Columns 5" w:semiHidden="1" w:unhideWhenUsed="1"/>
+    <w:lsdException w:name="Table Grid 1" w:semiHidden="1" w:unhideWhenUsed="1"/>
+    <w:lsdException w:name="Table Grid 2" w:semiHidden="1" w:unhideWhenUsed="1"/>
+    <w:lsdException w:name="Table Grid 3" w:semiHidden="1" w:unhideWhenUsed="1"/>
+    <w:lsdException w:name="Table Grid 4" w:semiHidden="1" w:unhideWhenUsed="1"/>
+    <w:lsdException w:name="Table Grid 5" w:semiHidden="1" w:unhideWhenUsed="1"/>
+    <w:lsdException w:name="Table Grid 6" w:semiHidden="1" w:unhideWhenUsed="1"/>
+    <w:lsdException w:name="Table Grid 7" w:semiHidden="1" w:unhideWhenUsed="1"/>
+    <w:lsdException w:name="Table Grid 8" w:semiHidden="1" w:unhideWhenUsed="1"/>
+    <w:lsdException w:name="Table List 1" w:semiHidden="1" w:unhideWhenUsed="1"/>
+    <w:lsdException w:name="Table List 2" w:semiHidden="1" w:unhideWhenUsed="1"/>
+    <w:lsdException w:name="Table List 3" w:semiHidden="1" w:unhideWhenUsed="1"/>
+    <w:lsdException w:name="Table List 4" w:semiHidden="1" w:unhideWhenUsed="1"/>
+    <w:lsdException w:name="Table List 5" w:semiHidden="1" w:unhideWhenUsed="1"/>
+    <w:lsdException w:name="Table List 6" w:semiHidden="1" w:unhideWhenUsed="1"/>
+    <w:lsdException w:name="Table List 7" w:semiHidden="1" w:unhideWhenUsed="1"/>
+    <w:lsdException w:name="Table List 8" w:semiHidden="1" w:unhideWhenUsed="1"/>
+    <w:lsdException w:name="Table 3D effects 1" w:semiHidden="1" w:unhideWhenUsed="1"/>
+    <w:lsdException w:name="Table 3D effects 2" w:semiHidden="1" w:unhideWhenUsed="1"/>
+    <w:lsdException w:name="Table 3D effects 3" w:semiHidden="1" w:unhideWhenUsed="1"/>
+    <w:lsdException w:name="Table Contemporary" w:semiHidden="1" w:unhideWhenUsed="1"/>
+    <w:lsdException w:name="Table Elegant" w:semiHidden="1" w:unhideWhenUsed="1"/>
+    <w:lsdException w:name="Table Professional" w:semiHidden="1" w:unhideWhenUsed="1"/>
+    <w:lsdException w:name="Table Subtle 1" w:semiHidden="1" w:unhideWhenUsed="1"/>
+    <w:lsdException w:name="Table Subtle 2" w:semiHidden="1" w:unhideWhenUsed="1"/>
+    <w:lsdException w:name="Table Web 1" w:semiHidden="1" w:unhideWhenUsed="1"/>
+    <w:lsdException w:name="Table Web 2" w:semiHidden="1" w:unhideWhenUsed="1"/>
+    <w:lsdException w:name="Table Web 3" w:semiHidden="1" w:unhideWhenUsed="1"/>
+    <w:lsdException w:name="Table Theme" w:semiHidden="1" w:unhideWhenUsed="1"/>
     <w:lsdException w:name="Placeholder Text" w:semiHidden="1" w:uiPriority="99" w:unhideWhenUsed="1"/>
     <w:lsdException w:name="No Spacing" w:uiPriority="99" w:qFormat="1"/>
     <w:lsdException w:name="Light Shading" w:uiPriority="99"/>
@@ -3569,12 +3634,16 @@
   </w:style>
   <w:style w:type="character" w:default="1" w:styleId="Fuentedeprrafopredeter">
     <w:name w:val="Default Paragraph Font"/>
-    <w:semiHidden/>
+    <w:uiPriority w:val="1"/>
+    <w:unhideWhenUsed/>
   </w:style>
   <w:style w:type="table" w:default="1" w:styleId="Tablanormal">
     <w:name w:val="Normal Table"/>
+    <w:uiPriority w:val="99"/>
     <w:semiHidden/>
+    <w:unhideWhenUsed/>
     <w:tblPr>
+      <w:tblInd w:w="0" w:type="dxa"/>
       <w:tblCellMar>
         <w:top w:w="0" w:type="dxa"/>
         <w:left w:w="108" w:type="dxa"/>

</xml_diff>